<commit_message>
utilities geaddet, bissl cleanup
</commit_message>
<xml_diff>
--- a/Zwischenbericht_R.docx
+++ b/Zwischenbericht_R.docx
@@ -60,13 +60,7 @@
         <w:rPr>
           <w:rFonts w:ascii="Helvetica Neue" w:hAnsi="Helvetica Neue"/>
         </w:rPr>
-        <w:t xml:space="preserve">Beschaffung von Datensätzen vom statistischen Bundesamt </w:t>
-      </w:r>
-      <w:r>
-        <w:rPr>
-          <w:rFonts w:ascii="Helvetica Neue" w:hAnsi="Helvetica Neue"/>
-        </w:rPr>
-        <w:t>(Tabellen zur Unfallstatistik in 2019 und 2020, Bevölkerungsentwicklung der letzten 10 Jahre, Einwohnerzahlen in den einzelnen Landkreisen, ÖPV Daten aus 2019 und 2020) und die Anpassung dieser Daten zum gewünschten Format</w:t>
+        <w:t>Beschaffung von Datensätzen vom statistischen Bundesamt (Tabellen zur Unfallstatistik in 2019 und 2020, Bevölkerungsentwicklung der letzten 10 Jahre, Einwohnerzahlen in den einzelnen Landkreisen, ÖPV Daten aus 2019 und 2020) und die Anpassung dieser Daten zum gewünschten Format</w:t>
       </w:r>
     </w:p>
     <w:p>
@@ -98,13 +92,7 @@
         <w:rPr>
           <w:rFonts w:ascii="Helvetica Neue" w:hAnsi="Helvetica Neue"/>
         </w:rPr>
-        <w:t>Vereinheitlichung der Daten</w:t>
-      </w:r>
-      <w:r>
-        <w:rPr>
-          <w:rFonts w:ascii="Helvetica Neue" w:hAnsi="Helvetica Neue"/>
-        </w:rPr>
-        <w:t xml:space="preserve"> (zB Landkreisnamen in Bevölkerungs- und RKI Tabelle)</w:t>
+        <w:t>Vereinheitlichung der Daten (zB Landkreisnamen in Bevölkerungs- und RKI Tabelle)</w:t>
       </w:r>
     </w:p>
     <w:p>
@@ -197,7 +185,9 @@
         </w:rPr>
       </w:pPr>
       <w:r>
-        <w:rPr/>
+        <w:rPr>
+          <w:rFonts w:ascii="Helvetica Neue" w:hAnsi="Helvetica Neue"/>
+        </w:rPr>
       </w:r>
     </w:p>
     <w:p>
@@ -211,13 +201,7 @@
         <w:rPr>
           <w:rFonts w:ascii="Helvetica Neue" w:hAnsi="Helvetica Neue"/>
         </w:rPr>
-        <w:t xml:space="preserve">Der Zustand des Projektes ist momentan noch mehr eine Ansammlung von funktionierenden R-Skripten anstatt eines vollkommen funktionstüchtigen R-Paketes. Wir werden uns später noch damit beschäftigen müssen, die Nomenklatur und Funktionsweise der einzelnen Skripte zu vereinheitlichen, damit daraus ein R-Paket entsteht. </w:t>
-      </w:r>
-      <w:r>
-        <w:rPr>
-          <w:rFonts w:ascii="Helvetica Neue" w:hAnsi="Helvetica Neue"/>
-        </w:rPr>
-        <w:t xml:space="preserve">Damit ist der Plan für die nächsten Wochen, </w:t>
+        <w:t xml:space="preserve">Der Zustand des Projektes ist momentan noch mehr eine Ansammlung von funktionierenden R-Skripten anstatt eines vollkommen funktionstüchtigen R-Paketes. Wir werden uns später noch damit beschäftigen müssen, die Nomenklatur und Funktionsweise der einzelnen Skripte zu vereinheitlichen, damit daraus ein R-Paket entsteht. Damit ist der Plan für die nächsten Wochen, </w:t>
       </w:r>
     </w:p>
     <w:p>
@@ -263,15 +247,7 @@
           <w:b/>
           <w:bCs/>
         </w:rPr>
-        <w:t xml:space="preserve">Was </w:t>
-      </w:r>
-      <w:r>
-        <w:rPr>
-          <w:rFonts w:ascii="Montserrat" w:hAnsi="Montserrat"/>
-          <w:b/>
-          <w:bCs/>
-        </w:rPr>
-        <w:t>ist noch geplant?</w:t>
+        <w:t>Was ist noch geplant?</w:t>
       </w:r>
     </w:p>
     <w:p>
@@ -323,13 +299,7 @@
         <w:rPr>
           <w:rFonts w:ascii="Helvetica Neue" w:hAnsi="Helvetica Neue"/>
         </w:rPr>
-        <w:t xml:space="preserve">Daten zu täglichen Impfungen in Deutschland besorgen, um den Effekt der Impfkampagne quantifizieren, wobei man sich noch überlegen muss, wie man die Impfeffekte und andere Einflüsse auf die Inzidenz (zB saisonale) separieren kann, um ein klare Aussage </w:t>
-      </w:r>
-      <w:r>
-        <w:rPr>
-          <w:rFonts w:ascii="Helvetica Neue" w:hAnsi="Helvetica Neue"/>
-        </w:rPr>
-        <w:t>zu treffen</w:t>
+        <w:t>Daten zu täglichen Impfungen in Deutschland besorgen, um den Effekt der Impfkampagne quantifizieren, wobei man sich noch überlegen muss, wie man die Impfeffekte und andere Einflüsse auf die Inzidenz (zB saisonale) separieren kann, um ein klare Aussage zu treffen</w:t>
       </w:r>
     </w:p>
     <w:p>
@@ -347,19 +317,7 @@
         <w:rPr>
           <w:rFonts w:ascii="Helvetica Neue" w:hAnsi="Helvetica Neue"/>
         </w:rPr>
-        <w:t xml:space="preserve">RKI-Tabelle auf Konformität mit Tidy R Standards überprüfen und </w:t>
-      </w:r>
-      <w:r>
-        <w:rPr>
-          <w:rFonts w:ascii="Helvetica Neue" w:hAnsi="Helvetica Neue"/>
-        </w:rPr>
-        <w:t>evtl.</w:t>
-      </w:r>
-      <w:r>
-        <w:rPr>
-          <w:rFonts w:ascii="Helvetica Neue" w:hAnsi="Helvetica Neue"/>
-        </w:rPr>
-        <w:t xml:space="preserve"> anpassen</w:t>
+        <w:t>RKI-Tabelle auf Konformität mit Tidy R Standards überprüfen und evtl. anpassen</w:t>
       </w:r>
     </w:p>
     <w:p>
@@ -406,7 +364,7 @@
     </w:pPr>
     <w:sdt>
       <w:sdtPr>
-        <w:id w:val="1046968121"/>
+        <w:id w:val="417856544"/>
       </w:sdtPr>
       <w:sdtContent>
         <w:r>
@@ -428,13 +386,40 @@
       <w:rPr>
         <w:rFonts w:ascii="Montserrat" w:hAnsi="Montserrat"/>
       </w:rPr>
-      <w:t xml:space="preserve">                          </w:t>
+      <w:t xml:space="preserve">                          R-Zwischenbericht</w:t>
+    </w:r>
+  </w:p>
+  <w:p>
+    <w:pPr>
+      <w:pStyle w:val="Header"/>
+      <w:jc w:val="left"/>
+      <w:rPr>
+        <w:rFonts w:ascii="Montserrat" w:hAnsi="Montserrat"/>
+      </w:rPr>
+    </w:pPr>
+    <w:r>
+      <w:rPr>
+        <w:rFonts w:ascii="Montserrat" w:hAnsi="Montserrat"/>
+      </w:rPr>
+      <w:t>Nico Bruder, Luc</w:t>
     </w:r>
     <w:r>
       <w:rPr>
         <w:rFonts w:ascii="Montserrat" w:hAnsi="Montserrat"/>
       </w:rPr>
-      <w:t>R-Zwischenbericht</w:t>
+      <w:t>y</w:t>
+    </w:r>
+    <w:r>
+      <w:rPr>
+        <w:rFonts w:ascii="Montserrat" w:hAnsi="Montserrat"/>
+      </w:rPr>
+      <w:t xml:space="preserve"> Marmé, </w:t>
+    </w:r>
+    <w:r>
+      <w:rPr>
+        <w:rFonts w:ascii="Montserrat" w:hAnsi="Montserrat"/>
+      </w:rPr>
+      <w:t>Viktor Stein, Philipp Tepel</w:t>
     </w:r>
   </w:p>
 </w:hdr>
@@ -1247,6 +1232,7 @@
     <w:qFormat/>
     <w:pPr>
       <w:widowControl/>
+      <w:suppressAutoHyphens w:val="true"/>
       <w:bidi w:val="0"/>
       <w:spacing w:before="0" w:after="0"/>
       <w:jc w:val="left"/>

</xml_diff>